<commit_message>
modified:   Homework/homework_3/homework_3.docx 	modified:   Homework/homework_3/homework_3.pdf
</commit_message>
<xml_diff>
--- a/Homework/homework_3/homework_3.docx
+++ b/Homework/homework_3/homework_3.docx
@@ -60,15 +60,9 @@
           <w:rPr>
             <w:rStyle w:val="Hyperlink"/>
           </w:rPr>
-          <w:t>https://github.com/pballou/ECGR_4105/tree/master/Homework/homework_</w:t>
+          <w:t>https://github.com/pballou/ECGR_4105/tree/master/Homework/homework_3</w:t>
         </w:r>
       </w:hyperlink>
-      <w:r>
-        <w:rPr>
-          <w:rStyle w:val="Hyperlink"/>
-        </w:rPr>
-        <w:t>3</w:t>
-      </w:r>
     </w:p>
     <w:p>
       <w:pPr>
@@ -112,6 +106,7 @@
       <w:r>
         <w:rPr>
           <w:rFonts w:ascii="Times New Roman" w:hAnsi="Times New Roman" w:cs="Times New Roman"/>
+          <w:noProof/>
           <w:sz w:val="24"/>
           <w:szCs w:val="24"/>
         </w:rPr>
@@ -227,6 +222,7 @@
       <w:r>
         <w:rPr>
           <w:rFonts w:ascii="Times New Roman" w:hAnsi="Times New Roman" w:cs="Times New Roman"/>
+          <w:noProof/>
           <w:sz w:val="24"/>
           <w:szCs w:val="24"/>
         </w:rPr>
@@ -402,6 +398,7 @@
       <w:r>
         <w:rPr>
           <w:rFonts w:ascii="Times New Roman" w:hAnsi="Times New Roman" w:cs="Times New Roman"/>
+          <w:noProof/>
           <w:sz w:val="24"/>
           <w:szCs w:val="24"/>
         </w:rPr>
@@ -542,23 +539,7 @@
           <w:sz w:val="24"/>
           <w:szCs w:val="24"/>
         </w:rPr>
-        <w:t xml:space="preserve">The optimal k is </w:t>
-      </w:r>
-      <w:r>
-        <w:rPr>
-          <w:rFonts w:ascii="Times New Roman" w:hAnsi="Times New Roman" w:cs="Times New Roman"/>
-          <w:sz w:val="24"/>
-          <w:szCs w:val="24"/>
-        </w:rPr>
-        <w:t>7</w:t>
-      </w:r>
-      <w:r>
-        <w:rPr>
-          <w:rFonts w:ascii="Times New Roman" w:hAnsi="Times New Roman" w:cs="Times New Roman"/>
-          <w:sz w:val="24"/>
-          <w:szCs w:val="24"/>
-        </w:rPr>
-        <w:t xml:space="preserve"> in this situation.</w:t>
+        <w:t>The optimal k is 7 in this situation.</w:t>
       </w:r>
     </w:p>
     <w:p>
@@ -673,6 +654,7 @@
       <w:r>
         <w:rPr>
           <w:rFonts w:ascii="Times New Roman" w:hAnsi="Times New Roman" w:cs="Times New Roman"/>
+          <w:noProof/>
           <w:sz w:val="24"/>
           <w:szCs w:val="24"/>
         </w:rPr>

</xml_diff>

<commit_message>
modified:   Homework/homework_3/.ipynb_checkpoints/problem_1-checkpoint.ipynb 	modified:   Homework/homework_3/homework_3.docx 	modified:   Homework/homework_3/homework_3.pdf 	modified:   Homework/homework_3/problem_1.ipynb 	modified:   Homework/homework_3/problem_1.ipynb - JupyterLab.pdf
</commit_message>
<xml_diff>
--- a/Homework/homework_3/homework_3.docx
+++ b/Homework/homework_3/homework_3.docx
@@ -106,15 +106,14 @@
       <w:r>
         <w:rPr>
           <w:rFonts w:ascii="Times New Roman" w:hAnsi="Times New Roman" w:cs="Times New Roman"/>
-          <w:noProof/>
           <w:sz w:val="24"/>
           <w:szCs w:val="24"/>
         </w:rPr>
         <w:drawing>
-          <wp:inline distT="0" distB="0" distL="0" distR="0" wp14:anchorId="2452ACD9" wp14:editId="04F0C2BC">
-            <wp:extent cx="2504661" cy="898618"/>
+          <wp:inline distT="0" distB="0" distL="0" distR="0" wp14:anchorId="157D4826" wp14:editId="39259198">
+            <wp:extent cx="2504661" cy="883624"/>
             <wp:effectExtent l="0" t="0" r="0" b="0"/>
-            <wp:docPr id="2" name="Picture 2" descr="Chart, calendar&#10;&#10;Description automatically generated"/>
+            <wp:docPr id="1" name="Picture 1" descr="A screenshot of a computer&#10;&#10;Description automatically generated with low confidence"/>
             <wp:cNvGraphicFramePr>
               <a:graphicFrameLocks xmlns:a="http://schemas.openxmlformats.org/drawingml/2006/main" noChangeAspect="1"/>
             </wp:cNvGraphicFramePr>
@@ -122,7 +121,7 @@
               <a:graphicData uri="http://schemas.openxmlformats.org/drawingml/2006/picture">
                 <pic:pic xmlns:pic="http://schemas.openxmlformats.org/drawingml/2006/picture">
                   <pic:nvPicPr>
-                    <pic:cNvPr id="2" name="Picture 2" descr="Chart, calendar&#10;&#10;Description automatically generated"/>
+                    <pic:cNvPr id="1" name="Picture 1" descr="A screenshot of a computer&#10;&#10;Description automatically generated with low confidence"/>
                     <pic:cNvPicPr/>
                   </pic:nvPicPr>
                   <pic:blipFill>
@@ -134,7 +133,7 @@
                   <pic:spPr>
                     <a:xfrm>
                       <a:off x="0" y="0"/>
-                      <a:ext cx="2524795" cy="905842"/>
+                      <a:ext cx="2547133" cy="898608"/>
                     </a:xfrm>
                     <a:prstGeom prst="rect">
                       <a:avLst/>
@@ -161,10 +160,10 @@
           <w:noProof/>
         </w:rPr>
         <w:drawing>
-          <wp:inline distT="0" distB="0" distL="0" distR="0" wp14:anchorId="34AF510A" wp14:editId="6FDA87B0">
-            <wp:extent cx="3617843" cy="3114206"/>
-            <wp:effectExtent l="0" t="0" r="1905" b="0"/>
-            <wp:docPr id="1" name="Picture 1" descr="Chart, treemap chart, square&#10;&#10;Description automatically generated"/>
+          <wp:inline distT="0" distB="0" distL="0" distR="0" wp14:anchorId="79801C18" wp14:editId="62FDAFBA">
+            <wp:extent cx="3635519" cy="3168650"/>
+            <wp:effectExtent l="0" t="0" r="3175" b="0"/>
+            <wp:docPr id="11" name="Picture 11" descr="Square&#10;&#10;Description automatically generated"/>
             <wp:cNvGraphicFramePr>
               <a:graphicFrameLocks xmlns:a="http://schemas.openxmlformats.org/drawingml/2006/main" noChangeAspect="1"/>
             </wp:cNvGraphicFramePr>
@@ -172,7 +171,7 @@
               <a:graphicData uri="http://schemas.openxmlformats.org/drawingml/2006/picture">
                 <pic:pic xmlns:pic="http://schemas.openxmlformats.org/drawingml/2006/picture">
                   <pic:nvPicPr>
-                    <pic:cNvPr id="1" name="Picture 1" descr="Chart, treemap chart, square&#10;&#10;Description automatically generated"/>
+                    <pic:cNvPr id="11" name="Picture 11" descr="Square&#10;&#10;Description automatically generated"/>
                     <pic:cNvPicPr>
                       <a:picLocks noChangeAspect="1" noChangeArrowheads="1"/>
                     </pic:cNvPicPr>
@@ -193,7 +192,7 @@
                   <pic:spPr bwMode="auto">
                     <a:xfrm>
                       <a:off x="0" y="0"/>
-                      <a:ext cx="3637726" cy="3131321"/>
+                      <a:ext cx="3648797" cy="3180222"/>
                     </a:xfrm>
                     <a:prstGeom prst="rect">
                       <a:avLst/>
@@ -221,16 +220,13 @@
       </w:pPr>
       <w:r>
         <w:rPr>
-          <w:rFonts w:ascii="Times New Roman" w:hAnsi="Times New Roman" w:cs="Times New Roman"/>
           <w:noProof/>
-          <w:sz w:val="24"/>
-          <w:szCs w:val="24"/>
         </w:rPr>
         <w:drawing>
-          <wp:inline distT="0" distB="0" distL="0" distR="0" wp14:anchorId="349DAB46" wp14:editId="2D0BF6E6">
-            <wp:extent cx="3991555" cy="2671696"/>
-            <wp:effectExtent l="0" t="0" r="9525" b="0"/>
-            <wp:docPr id="3" name="Picture 3" descr="A picture containing graphical user interface&#10;&#10;Description automatically generated"/>
+          <wp:inline distT="0" distB="0" distL="0" distR="0" wp14:anchorId="673CA337" wp14:editId="1A2C4568">
+            <wp:extent cx="4055165" cy="2678749"/>
+            <wp:effectExtent l="0" t="0" r="2540" b="7620"/>
+            <wp:docPr id="12" name="Picture 12" descr="Shape&#10;&#10;Description automatically generated"/>
             <wp:cNvGraphicFramePr>
               <a:graphicFrameLocks xmlns:a="http://schemas.openxmlformats.org/drawingml/2006/main" noChangeAspect="1"/>
             </wp:cNvGraphicFramePr>
@@ -238,23 +234,36 @@
               <a:graphicData uri="http://schemas.openxmlformats.org/drawingml/2006/picture">
                 <pic:pic xmlns:pic="http://schemas.openxmlformats.org/drawingml/2006/picture">
                   <pic:nvPicPr>
-                    <pic:cNvPr id="3" name="Picture 3" descr="A picture containing graphical user interface&#10;&#10;Description automatically generated"/>
-                    <pic:cNvPicPr/>
+                    <pic:cNvPr id="12" name="Picture 12" descr="Shape&#10;&#10;Description automatically generated"/>
+                    <pic:cNvPicPr>
+                      <a:picLocks noChangeAspect="1" noChangeArrowheads="1"/>
+                    </pic:cNvPicPr>
                   </pic:nvPicPr>
                   <pic:blipFill>
-                    <a:blip r:embed="rId10"/>
+                    <a:blip r:embed="rId10">
+                      <a:extLst>
+                        <a:ext uri="{28A0092B-C50C-407E-A947-70E740481C1C}">
+                          <a14:useLocalDpi xmlns:a14="http://schemas.microsoft.com/office/drawing/2010/main" val="0"/>
+                        </a:ext>
+                      </a:extLst>
+                    </a:blip>
+                    <a:srcRect/>
                     <a:stretch>
                       <a:fillRect/>
                     </a:stretch>
                   </pic:blipFill>
-                  <pic:spPr>
+                  <pic:spPr bwMode="auto">
                     <a:xfrm>
                       <a:off x="0" y="0"/>
-                      <a:ext cx="4030705" cy="2697900"/>
+                      <a:ext cx="4072555" cy="2690236"/>
                     </a:xfrm>
                     <a:prstGeom prst="rect">
                       <a:avLst/>
                     </a:prstGeom>
+                    <a:noFill/>
+                    <a:ln>
+                      <a:noFill/>
+                    </a:ln>
                   </pic:spPr>
                 </pic:pic>
               </a:graphicData>

</xml_diff>